<commit_message>
part of the report done
</commit_message>
<xml_diff>
--- a/phase2report.docx
+++ b/phase2report.docx
@@ -51,10 +51,7 @@
         <w:t xml:space="preserve"> </w:t>
       </w:r>
       <w:r>
-        <w:t xml:space="preserve">Szymon Żmijewski 59559, </w:t>
-      </w:r>
-      <w:r>
-        <w:t>Weronika Strączek 59562</w:t>
+        <w:t>Szymon Żmijewski 59559, Weronika Strączek 59562</w:t>
       </w:r>
     </w:p>
     <w:p/>
@@ -86,21 +83,127 @@
         <w:rPr>
           <w:lang w:val="en-GB"/>
         </w:rPr>
-        <w:t xml:space="preserve">(insert text here </w:t>
-      </w:r>
-      <w:proofErr w:type="spellStart"/>
-      <w:r>
-        <w:rPr>
-          <w:lang w:val="en-GB"/>
-        </w:rPr>
-        <w:t>xd</w:t>
-      </w:r>
-      <w:proofErr w:type="spellEnd"/>
-      <w:r>
-        <w:rPr>
-          <w:lang w:val="en-GB"/>
-        </w:rPr>
-        <w:t>)</w:t>
+        <w:t>In this phase of the project we were supposed to complete the server part of the project, meaning data model part, tests of one particular module and security of the application.</w:t>
+      </w:r>
+    </w:p>
+    <w:p>
+      <w:pPr>
+        <w:pStyle w:val="Akapitzlist"/>
+        <w:numPr>
+          <w:ilvl w:val="0"/>
+          <w:numId w:val="1"/>
+        </w:numPr>
+        <w:rPr>
+          <w:lang w:val="en-GB"/>
+        </w:rPr>
+      </w:pPr>
+      <w:r>
+        <w:rPr>
+          <w:lang w:val="en-GB"/>
+        </w:rPr>
+        <w:t>Data model</w:t>
+      </w:r>
+    </w:p>
+    <w:p>
+      <w:pPr>
+        <w:pStyle w:val="Akapitzlist"/>
+        <w:rPr>
+          <w:lang w:val="en-GB"/>
+        </w:rPr>
+      </w:pPr>
+      <w:r>
+        <w:rPr>
+          <w:lang w:val="en-GB"/>
+        </w:rPr>
+        <w:t>We implemented Spring Data JPA as a way to manage data in our project. Created Data Access Objects (DAOs), which are object representation of database content, modified services, so instead of returning fake data the methods actually perform their given tasks and changed the controllers. All the services are using corresponding repositories (which are implementing the spring data CRUD repository) to perform their tasks.</w:t>
+      </w:r>
+    </w:p>
+    <w:p>
+      <w:pPr>
+        <w:pStyle w:val="Akapitzlist"/>
+        <w:numPr>
+          <w:ilvl w:val="0"/>
+          <w:numId w:val="1"/>
+        </w:numPr>
+        <w:rPr>
+          <w:lang w:val="en-GB"/>
+        </w:rPr>
+      </w:pPr>
+      <w:r>
+        <w:rPr>
+          <w:lang w:val="en-GB"/>
+        </w:rPr>
+        <w:t>Tests</w:t>
+      </w:r>
+    </w:p>
+    <w:p>
+      <w:pPr>
+        <w:pStyle w:val="Akapitzlist"/>
+        <w:rPr>
+          <w:lang w:val="en-GB"/>
+        </w:rPr>
+      </w:pPr>
+      <w:r>
+        <w:rPr>
+          <w:lang w:val="en-GB"/>
+        </w:rPr>
+        <w:t xml:space="preserve">We decided to test the Grant Call part of our project (the service and the controller), because it’s quite extensive and allows us to check many other parts related to it. </w:t>
+      </w:r>
+    </w:p>
+    <w:p>
+      <w:pPr>
+        <w:pStyle w:val="Akapitzlist"/>
+        <w:numPr>
+          <w:ilvl w:val="0"/>
+          <w:numId w:val="1"/>
+        </w:numPr>
+        <w:rPr>
+          <w:lang w:val="en-GB"/>
+        </w:rPr>
+      </w:pPr>
+      <w:r>
+        <w:rPr>
+          <w:lang w:val="en-GB"/>
+        </w:rPr>
+        <w:t>Security</w:t>
+      </w:r>
+    </w:p>
+    <w:p>
+      <w:pPr>
+        <w:pStyle w:val="Akapitzlist"/>
+        <w:rPr>
+          <w:lang w:val="en-GB"/>
+        </w:rPr>
+      </w:pPr>
+      <w:r>
+        <w:rPr>
+          <w:lang w:val="en-GB"/>
+        </w:rPr>
+        <w:t xml:space="preserve">In the security part we implemented </w:t>
+      </w:r>
+      <w:r>
+        <w:rPr>
+          <w:lang w:val="en-GB"/>
+        </w:rPr>
+        <w:t>Security Policies using the Model-based access control model and the Spring Security module</w:t>
+      </w:r>
+      <w:r>
+        <w:rPr>
+          <w:lang w:val="en-GB"/>
+        </w:rPr>
+        <w:t>, so both authorization and authentication part (without token authentication). We had to load the spring security dependencies into our pom.xml file and create some additional files/classes to implement it. Some of them being config.SecurityConfig.kt (containing configuration of the security), config.</w:t>
+      </w:r>
+      <w:r>
+        <w:rPr>
+          <w:lang w:val="en-GB"/>
+        </w:rPr>
+        <w:t>CustomUserDetailsService</w:t>
+      </w:r>
+      <w:r>
+        <w:rPr>
+          <w:lang w:val="en-GB"/>
+        </w:rPr>
+        <w:t>.kt (managing user handling in security) and services.SecurityService class (containing security policies). We also had to add new DAO  - UserDAO (and corresponding service, repository and DTO) that contains all the usernames, passwords and roles of users (compressing 3 types of users: Student, Reviewer and Sponsor into one), so that every time we create e.g. a new Student, a new User with student’s e-mail as username is automatically created.</w:t>
       </w:r>
     </w:p>
     <w:p>
@@ -131,29 +234,8 @@
         <w:rPr>
           <w:lang w:val="en-GB"/>
         </w:rPr>
-        <w:t xml:space="preserve">(insert text here </w:t>
-      </w:r>
-      <w:proofErr w:type="spellStart"/>
-      <w:r>
-        <w:rPr>
-          <w:lang w:val="en-GB"/>
-        </w:rPr>
-        <w:t>xd</w:t>
-      </w:r>
-      <w:proofErr w:type="spellEnd"/>
-      <w:r>
-        <w:rPr>
-          <w:lang w:val="en-GB"/>
-        </w:rPr>
-        <w:t>)</w:t>
-      </w:r>
-    </w:p>
-    <w:p>
-      <w:pPr>
-        <w:rPr>
-          <w:lang w:val="en-GB"/>
-        </w:rPr>
-      </w:pPr>
+        <w:t>dunno, any ideas?</w:t>
+      </w:r>
     </w:p>
     <w:sectPr>
       <w:pgSz w:w="11906" w:h="16838"/>
@@ -163,6 +245,100 @@
     </w:sectPr>
   </w:body>
 </w:document>
+</file>
+
+<file path=word/numbering.xml><?xml version="1.0" encoding="utf-8"?>
+<w:numbering xmlns:wpc="http://schemas.microsoft.com/office/word/2010/wordprocessingCanvas" xmlns:cx="http://schemas.microsoft.com/office/drawing/2014/chartex" xmlns:cx1="http://schemas.microsoft.com/office/drawing/2015/9/8/chartex" xmlns:cx2="http://schemas.microsoft.com/office/drawing/2015/10/21/chartex" xmlns:cx3="http://schemas.microsoft.com/office/drawing/2016/5/9/chartex" xmlns:cx4="http://schemas.microsoft.com/office/drawing/2016/5/10/chartex" xmlns:cx5="http://schemas.microsoft.com/office/drawing/2016/5/11/chartex" xmlns:cx6="http://schemas.microsoft.com/office/drawing/2016/5/12/chartex" xmlns:cx7="http://schemas.microsoft.com/office/drawing/2016/5/13/chartex" xmlns:cx8="http://schemas.microsoft.com/office/drawing/2016/5/14/chartex" xmlns:mc="http://schemas.openxmlformats.org/markup-compatibility/2006" xmlns:aink="http://schemas.microsoft.com/office/drawing/2016/ink" xmlns:am3d="http://schemas.microsoft.com/office/drawing/2017/model3d" xmlns:o="urn:schemas-microsoft-com:office:office" xmlns:r="http://schemas.openxmlformats.org/officeDocument/2006/relationships" xmlns:m="http://schemas.openxmlformats.org/officeDocument/2006/math" xmlns:v="urn:schemas-microsoft-com:vml" xmlns:wp14="http://schemas.microsoft.com/office/word/2010/wordprocessingDrawing" xmlns:wp="http://schemas.openxmlformats.org/drawingml/2006/wordprocessingDrawing" xmlns:w10="urn:schemas-microsoft-com:office:word" xmlns:w="http://schemas.openxmlformats.org/wordprocessingml/2006/main" xmlns:w14="http://schemas.microsoft.com/office/word/2010/wordml" xmlns:w15="http://schemas.microsoft.com/office/word/2012/wordml" xmlns:w16cex="http://schemas.microsoft.com/office/word/2018/wordml/cex" xmlns:w16cid="http://schemas.microsoft.com/office/word/2016/wordml/cid" xmlns:w16="http://schemas.microsoft.com/office/word/2018/wordml" xmlns:w16se="http://schemas.microsoft.com/office/word/2015/wordml/symex" xmlns:wpg="http://schemas.microsoft.com/office/word/2010/wordprocessingGroup" xmlns:wpi="http://schemas.microsoft.com/office/word/2010/wordprocessingInk" xmlns:wne="http://schemas.microsoft.com/office/word/2006/wordml" xmlns:wps="http://schemas.microsoft.com/office/word/2010/wordprocessingShape" mc:Ignorable="w14 w15 w16se w16cid w16 w16cex wp14">
+  <w:abstractNum w:abstractNumId="0" w15:restartNumberingAfterBreak="0">
+    <w:nsid w:val="6FE56623"/>
+    <w:multiLevelType w:val="hybridMultilevel"/>
+    <w:tmpl w:val="BF0805C8"/>
+    <w:lvl w:ilvl="0" w:tplc="0415000F">
+      <w:start w:val="1"/>
+      <w:numFmt w:val="decimal"/>
+      <w:lvlText w:val="%1."/>
+      <w:lvlJc w:val="left"/>
+      <w:pPr>
+        <w:ind w:left="720" w:hanging="360"/>
+      </w:pPr>
+    </w:lvl>
+    <w:lvl w:ilvl="1" w:tplc="04150019" w:tentative="1">
+      <w:start w:val="1"/>
+      <w:numFmt w:val="lowerLetter"/>
+      <w:lvlText w:val="%2."/>
+      <w:lvlJc w:val="left"/>
+      <w:pPr>
+        <w:ind w:left="1440" w:hanging="360"/>
+      </w:pPr>
+    </w:lvl>
+    <w:lvl w:ilvl="2" w:tplc="0415001B" w:tentative="1">
+      <w:start w:val="1"/>
+      <w:numFmt w:val="lowerRoman"/>
+      <w:lvlText w:val="%3."/>
+      <w:lvlJc w:val="right"/>
+      <w:pPr>
+        <w:ind w:left="2160" w:hanging="180"/>
+      </w:pPr>
+    </w:lvl>
+    <w:lvl w:ilvl="3" w:tplc="0415000F" w:tentative="1">
+      <w:start w:val="1"/>
+      <w:numFmt w:val="decimal"/>
+      <w:lvlText w:val="%4."/>
+      <w:lvlJc w:val="left"/>
+      <w:pPr>
+        <w:ind w:left="2880" w:hanging="360"/>
+      </w:pPr>
+    </w:lvl>
+    <w:lvl w:ilvl="4" w:tplc="04150019" w:tentative="1">
+      <w:start w:val="1"/>
+      <w:numFmt w:val="lowerLetter"/>
+      <w:lvlText w:val="%5."/>
+      <w:lvlJc w:val="left"/>
+      <w:pPr>
+        <w:ind w:left="3600" w:hanging="360"/>
+      </w:pPr>
+    </w:lvl>
+    <w:lvl w:ilvl="5" w:tplc="0415001B" w:tentative="1">
+      <w:start w:val="1"/>
+      <w:numFmt w:val="lowerRoman"/>
+      <w:lvlText w:val="%6."/>
+      <w:lvlJc w:val="right"/>
+      <w:pPr>
+        <w:ind w:left="4320" w:hanging="180"/>
+      </w:pPr>
+    </w:lvl>
+    <w:lvl w:ilvl="6" w:tplc="0415000F" w:tentative="1">
+      <w:start w:val="1"/>
+      <w:numFmt w:val="decimal"/>
+      <w:lvlText w:val="%7."/>
+      <w:lvlJc w:val="left"/>
+      <w:pPr>
+        <w:ind w:left="5040" w:hanging="360"/>
+      </w:pPr>
+    </w:lvl>
+    <w:lvl w:ilvl="7" w:tplc="04150019" w:tentative="1">
+      <w:start w:val="1"/>
+      <w:numFmt w:val="lowerLetter"/>
+      <w:lvlText w:val="%8."/>
+      <w:lvlJc w:val="left"/>
+      <w:pPr>
+        <w:ind w:left="5760" w:hanging="360"/>
+      </w:pPr>
+    </w:lvl>
+    <w:lvl w:ilvl="8" w:tplc="0415001B" w:tentative="1">
+      <w:start w:val="1"/>
+      <w:numFmt w:val="lowerRoman"/>
+      <w:lvlText w:val="%9."/>
+      <w:lvlJc w:val="right"/>
+      <w:pPr>
+        <w:ind w:left="6480" w:hanging="180"/>
+      </w:pPr>
+    </w:lvl>
+  </w:abstractNum>
+  <w:num w:numId="1">
+    <w:abstractNumId w:val="0"/>
+  </w:num>
+</w:numbering>
 </file>
 
 <file path=word/styles.xml><?xml version="1.0" encoding="utf-8"?>
@@ -288,6 +464,7 @@
     <w:lsdException w:name="HTML Sample" w:semiHidden="1" w:unhideWhenUsed="1"/>
     <w:lsdException w:name="HTML Typewriter" w:semiHidden="1" w:unhideWhenUsed="1"/>
     <w:lsdException w:name="HTML Variable" w:semiHidden="1" w:unhideWhenUsed="1"/>
+    <w:lsdException w:name="Normal Table" w:semiHidden="1" w:unhideWhenUsed="1"/>
     <w:lsdException w:name="annotation subject" w:semiHidden="1" w:unhideWhenUsed="1"/>
     <w:lsdException w:name="No List" w:semiHidden="1" w:unhideWhenUsed="1"/>
     <w:lsdException w:name="Outline List 1" w:semiHidden="1" w:unhideWhenUsed="1"/>
@@ -334,8 +511,10 @@
     <w:lsdException w:name="Table Subtle 2" w:semiHidden="1" w:unhideWhenUsed="1"/>
     <w:lsdException w:name="Table Web 1" w:semiHidden="1" w:unhideWhenUsed="1"/>
     <w:lsdException w:name="Table Web 2" w:semiHidden="1" w:unhideWhenUsed="1"/>
+    <w:lsdException w:name="Table Web 3" w:semiHidden="1" w:unhideWhenUsed="1"/>
     <w:lsdException w:name="Balloon Text" w:semiHidden="1" w:unhideWhenUsed="1"/>
     <w:lsdException w:name="Table Grid" w:uiPriority="39"/>
+    <w:lsdException w:name="Table Theme" w:semiHidden="1" w:unhideWhenUsed="1"/>
     <w:lsdException w:name="Placeholder Text" w:semiHidden="1"/>
     <w:lsdException w:name="No Spacing" w:uiPriority="1" w:qFormat="1"/>
     <w:lsdException w:name="Light Shading" w:uiPriority="60"/>
@@ -653,6 +832,17 @@
       <w:spacing w:val="15"/>
     </w:rPr>
   </w:style>
+  <w:style w:type="paragraph" w:styleId="Akapitzlist">
+    <w:name w:val="List Paragraph"/>
+    <w:basedOn w:val="Normalny"/>
+    <w:uiPriority w:val="34"/>
+    <w:qFormat/>
+    <w:rsid w:val="002F7FA1"/>
+    <w:pPr>
+      <w:ind w:left="720"/>
+      <w:contextualSpacing/>
+    </w:pPr>
+  </w:style>
 </w:styles>
 </file>
 

</xml_diff>

<commit_message>
wrote some more in report
</commit_message>
<xml_diff>
--- a/phase2report.docx
+++ b/phase2report.docx
@@ -226,16 +226,57 @@
     </w:p>
     <w:p>
       <w:pPr>
-        <w:rPr>
-          <w:lang w:val="en-GB"/>
-        </w:rPr>
-      </w:pPr>
-      <w:r>
-        <w:rPr>
-          <w:lang w:val="en-GB"/>
-        </w:rPr>
-        <w:t>dunno, any ideas?</w:t>
-      </w:r>
+        <w:pStyle w:val="Akapitzlist"/>
+        <w:numPr>
+          <w:ilvl w:val="0"/>
+          <w:numId w:val="2"/>
+        </w:numPr>
+        <w:rPr>
+          <w:lang w:val="en-GB"/>
+        </w:rPr>
+      </w:pPr>
+      <w:r>
+        <w:rPr>
+          <w:lang w:val="en-GB"/>
+        </w:rPr>
+        <w:t xml:space="preserve">We didn’t do the Bitbucket Pipelines configuration, to automatically test </w:t>
+      </w:r>
+      <w:r>
+        <w:rPr>
+          <w:lang w:val="en-GB"/>
+        </w:rPr>
+        <w:t xml:space="preserve">the </w:t>
+      </w:r>
+      <w:r>
+        <w:rPr>
+          <w:lang w:val="en-GB"/>
+        </w:rPr>
+        <w:t>code when committing changes</w:t>
+      </w:r>
+      <w:r>
+        <w:rPr>
+          <w:lang w:val="en-GB"/>
+        </w:rPr>
+        <w:t xml:space="preserve"> in our repository</w:t>
+      </w:r>
+      <w:r>
+        <w:rPr>
+          <w:lang w:val="en-GB"/>
+        </w:rPr>
+        <w:t xml:space="preserve">, due to lack of time. </w:t>
+      </w:r>
+    </w:p>
+    <w:p>
+      <w:pPr>
+        <w:pStyle w:val="Akapitzlist"/>
+        <w:numPr>
+          <w:ilvl w:val="0"/>
+          <w:numId w:val="2"/>
+        </w:numPr>
+        <w:rPr>
+          <w:lang w:val="en-GB"/>
+        </w:rPr>
+      </w:pPr>
     </w:p>
     <w:sectPr>
       <w:pgSz w:w="11906" w:h="16838"/>
@@ -250,6 +291,119 @@
 <file path=word/numbering.xml><?xml version="1.0" encoding="utf-8"?>
 <w:numbering xmlns:wpc="http://schemas.microsoft.com/office/word/2010/wordprocessingCanvas" xmlns:cx="http://schemas.microsoft.com/office/drawing/2014/chartex" xmlns:cx1="http://schemas.microsoft.com/office/drawing/2015/9/8/chartex" xmlns:cx2="http://schemas.microsoft.com/office/drawing/2015/10/21/chartex" xmlns:cx3="http://schemas.microsoft.com/office/drawing/2016/5/9/chartex" xmlns:cx4="http://schemas.microsoft.com/office/drawing/2016/5/10/chartex" xmlns:cx5="http://schemas.microsoft.com/office/drawing/2016/5/11/chartex" xmlns:cx6="http://schemas.microsoft.com/office/drawing/2016/5/12/chartex" xmlns:cx7="http://schemas.microsoft.com/office/drawing/2016/5/13/chartex" xmlns:cx8="http://schemas.microsoft.com/office/drawing/2016/5/14/chartex" xmlns:mc="http://schemas.openxmlformats.org/markup-compatibility/2006" xmlns:aink="http://schemas.microsoft.com/office/drawing/2016/ink" xmlns:am3d="http://schemas.microsoft.com/office/drawing/2017/model3d" xmlns:o="urn:schemas-microsoft-com:office:office" xmlns:r="http://schemas.openxmlformats.org/officeDocument/2006/relationships" xmlns:m="http://schemas.openxmlformats.org/officeDocument/2006/math" xmlns:v="urn:schemas-microsoft-com:vml" xmlns:wp14="http://schemas.microsoft.com/office/word/2010/wordprocessingDrawing" xmlns:wp="http://schemas.openxmlformats.org/drawingml/2006/wordprocessingDrawing" xmlns:w10="urn:schemas-microsoft-com:office:word" xmlns:w="http://schemas.openxmlformats.org/wordprocessingml/2006/main" xmlns:w14="http://schemas.microsoft.com/office/word/2010/wordml" xmlns:w15="http://schemas.microsoft.com/office/word/2012/wordml" xmlns:w16cex="http://schemas.microsoft.com/office/word/2018/wordml/cex" xmlns:w16cid="http://schemas.microsoft.com/office/word/2016/wordml/cid" xmlns:w16="http://schemas.microsoft.com/office/word/2018/wordml" xmlns:w16se="http://schemas.microsoft.com/office/word/2015/wordml/symex" xmlns:wpg="http://schemas.microsoft.com/office/word/2010/wordprocessingGroup" xmlns:wpi="http://schemas.microsoft.com/office/word/2010/wordprocessingInk" xmlns:wne="http://schemas.microsoft.com/office/word/2006/wordml" xmlns:wps="http://schemas.microsoft.com/office/word/2010/wordprocessingShape" mc:Ignorable="w14 w15 w16se w16cid w16 w16cex wp14">
   <w:abstractNum w:abstractNumId="0" w15:restartNumberingAfterBreak="0">
+    <w:nsid w:val="2BDC5361"/>
+    <w:multiLevelType w:val="hybridMultilevel"/>
+    <w:tmpl w:val="F678024A"/>
+    <w:lvl w:ilvl="0" w:tplc="04150001">
+      <w:start w:val="1"/>
+      <w:numFmt w:val="bullet"/>
+      <w:lvlText w:val=""/>
+      <w:lvlJc w:val="left"/>
+      <w:pPr>
+        <w:ind w:left="720" w:hanging="360"/>
+      </w:pPr>
+      <w:rPr>
+        <w:rFonts w:ascii="Symbol" w:hAnsi="Symbol" w:hint="default"/>
+      </w:rPr>
+    </w:lvl>
+    <w:lvl w:ilvl="1" w:tplc="04150003" w:tentative="1">
+      <w:start w:val="1"/>
+      <w:numFmt w:val="bullet"/>
+      <w:lvlText w:val="o"/>
+      <w:lvlJc w:val="left"/>
+      <w:pPr>
+        <w:ind w:left="1440" w:hanging="360"/>
+      </w:pPr>
+      <w:rPr>
+        <w:rFonts w:ascii="Courier New" w:hAnsi="Courier New" w:cs="Courier New" w:hint="default"/>
+      </w:rPr>
+    </w:lvl>
+    <w:lvl w:ilvl="2" w:tplc="04150005" w:tentative="1">
+      <w:start w:val="1"/>
+      <w:numFmt w:val="bullet"/>
+      <w:lvlText w:val=""/>
+      <w:lvlJc w:val="left"/>
+      <w:pPr>
+        <w:ind w:left="2160" w:hanging="360"/>
+      </w:pPr>
+      <w:rPr>
+        <w:rFonts w:ascii="Wingdings" w:hAnsi="Wingdings" w:hint="default"/>
+      </w:rPr>
+    </w:lvl>
+    <w:lvl w:ilvl="3" w:tplc="04150001" w:tentative="1">
+      <w:start w:val="1"/>
+      <w:numFmt w:val="bullet"/>
+      <w:lvlText w:val=""/>
+      <w:lvlJc w:val="left"/>
+      <w:pPr>
+        <w:ind w:left="2880" w:hanging="360"/>
+      </w:pPr>
+      <w:rPr>
+        <w:rFonts w:ascii="Symbol" w:hAnsi="Symbol" w:hint="default"/>
+      </w:rPr>
+    </w:lvl>
+    <w:lvl w:ilvl="4" w:tplc="04150003" w:tentative="1">
+      <w:start w:val="1"/>
+      <w:numFmt w:val="bullet"/>
+      <w:lvlText w:val="o"/>
+      <w:lvlJc w:val="left"/>
+      <w:pPr>
+        <w:ind w:left="3600" w:hanging="360"/>
+      </w:pPr>
+      <w:rPr>
+        <w:rFonts w:ascii="Courier New" w:hAnsi="Courier New" w:cs="Courier New" w:hint="default"/>
+      </w:rPr>
+    </w:lvl>
+    <w:lvl w:ilvl="5" w:tplc="04150005" w:tentative="1">
+      <w:start w:val="1"/>
+      <w:numFmt w:val="bullet"/>
+      <w:lvlText w:val=""/>
+      <w:lvlJc w:val="left"/>
+      <w:pPr>
+        <w:ind w:left="4320" w:hanging="360"/>
+      </w:pPr>
+      <w:rPr>
+        <w:rFonts w:ascii="Wingdings" w:hAnsi="Wingdings" w:hint="default"/>
+      </w:rPr>
+    </w:lvl>
+    <w:lvl w:ilvl="6" w:tplc="04150001" w:tentative="1">
+      <w:start w:val="1"/>
+      <w:numFmt w:val="bullet"/>
+      <w:lvlText w:val=""/>
+      <w:lvlJc w:val="left"/>
+      <w:pPr>
+        <w:ind w:left="5040" w:hanging="360"/>
+      </w:pPr>
+      <w:rPr>
+        <w:rFonts w:ascii="Symbol" w:hAnsi="Symbol" w:hint="default"/>
+      </w:rPr>
+    </w:lvl>
+    <w:lvl w:ilvl="7" w:tplc="04150003" w:tentative="1">
+      <w:start w:val="1"/>
+      <w:numFmt w:val="bullet"/>
+      <w:lvlText w:val="o"/>
+      <w:lvlJc w:val="left"/>
+      <w:pPr>
+        <w:ind w:left="5760" w:hanging="360"/>
+      </w:pPr>
+      <w:rPr>
+        <w:rFonts w:ascii="Courier New" w:hAnsi="Courier New" w:cs="Courier New" w:hint="default"/>
+      </w:rPr>
+    </w:lvl>
+    <w:lvl w:ilvl="8" w:tplc="04150005" w:tentative="1">
+      <w:start w:val="1"/>
+      <w:numFmt w:val="bullet"/>
+      <w:lvlText w:val=""/>
+      <w:lvlJc w:val="left"/>
+      <w:pPr>
+        <w:ind w:left="6480" w:hanging="360"/>
+      </w:pPr>
+      <w:rPr>
+        <w:rFonts w:ascii="Wingdings" w:hAnsi="Wingdings" w:hint="default"/>
+      </w:rPr>
+    </w:lvl>
+  </w:abstractNum>
+  <w:abstractNum w:abstractNumId="1" w15:restartNumberingAfterBreak="0">
     <w:nsid w:val="6FE56623"/>
     <w:multiLevelType w:val="hybridMultilevel"/>
     <w:tmpl w:val="BF0805C8"/>
@@ -336,6 +490,9 @@
     </w:lvl>
   </w:abstractNum>
   <w:num w:numId="1">
+    <w:abstractNumId w:val="1"/>
+  </w:num>
+  <w:num w:numId="2">
     <w:abstractNumId w:val="0"/>
   </w:num>
 </w:numbering>

</xml_diff>

<commit_message>
pretty much finished report, might still add some stuff
</commit_message>
<xml_diff>
--- a/phase2report.docx
+++ b/phase2report.docx
@@ -4,18 +4,18 @@
   <w:body>
     <w:p>
       <w:pPr>
-        <w:pStyle w:val="Tytu"/>
+        <w:pStyle w:val="Ttulo"/>
         <w:jc w:val="center"/>
         <w:rPr>
-          <w:sz w:val="48"/>
-          <w:szCs w:val="48"/>
-          <w:lang w:val="en-GB"/>
-        </w:rPr>
-      </w:pPr>
-      <w:r>
-        <w:rPr>
-          <w:sz w:val="48"/>
-          <w:szCs w:val="48"/>
+          <w:sz w:val="44"/>
+          <w:szCs w:val="44"/>
+          <w:lang w:val="en-GB"/>
+        </w:rPr>
+      </w:pPr>
+      <w:r>
+        <w:rPr>
+          <w:sz w:val="44"/>
+          <w:szCs w:val="44"/>
           <w:lang w:val="en-GB"/>
         </w:rPr>
         <w:t xml:space="preserve">IADI PROJECT </w:t>
@@ -23,18 +23,18 @@
     </w:p>
     <w:p>
       <w:pPr>
-        <w:pStyle w:val="Tytu"/>
+        <w:pStyle w:val="Ttulo"/>
         <w:jc w:val="center"/>
         <w:rPr>
-          <w:sz w:val="48"/>
-          <w:szCs w:val="48"/>
-          <w:lang w:val="en-GB"/>
-        </w:rPr>
-      </w:pPr>
-      <w:r>
-        <w:rPr>
-          <w:sz w:val="48"/>
-          <w:szCs w:val="48"/>
+          <w:sz w:val="44"/>
+          <w:szCs w:val="44"/>
+          <w:lang w:val="en-GB"/>
+        </w:rPr>
+      </w:pPr>
+      <w:r>
+        <w:rPr>
+          <w:sz w:val="44"/>
+          <w:szCs w:val="44"/>
           <w:lang w:val="en-GB"/>
         </w:rPr>
         <w:t>GRANT CALL MANAGEMENT, PHASE 2 REPORT</w:t>
@@ -43,22 +43,26 @@
     <w:p>
       <w:pPr>
         <w:jc w:val="center"/>
-      </w:pPr>
-      <w:r>
-        <w:t>Tiago Costa 49942,</w:t>
-      </w:r>
-      <w:r>
-        <w:t xml:space="preserve"> </w:t>
-      </w:r>
-      <w:r>
-        <w:t>Szymon Żmijewski 59559, Weronika Strączek 59562</w:t>
+        <w:rPr>
+          <w:sz w:val="20"/>
+          <w:szCs w:val="20"/>
+        </w:rPr>
+      </w:pPr>
+      <w:r>
+        <w:rPr>
+          <w:sz w:val="20"/>
+          <w:szCs w:val="20"/>
+        </w:rPr>
+        <w:t>Tiago Costa 49942, Szymon Żmijewski 59559, Weronika Strączek 59562</w:t>
       </w:r>
     </w:p>
     <w:p/>
     <w:p>
       <w:pPr>
-        <w:pStyle w:val="Podtytu"/>
-        <w:rPr>
+        <w:pStyle w:val="Subttulo"/>
+        <w:rPr>
+          <w:b/>
+          <w:bCs/>
           <w:sz w:val="24"/>
           <w:szCs w:val="24"/>
           <w:lang w:val="en-GB"/>
@@ -66,6 +70,8 @@
       </w:pPr>
       <w:r>
         <w:rPr>
+          <w:b/>
+          <w:bCs/>
           <w:sz w:val="24"/>
           <w:szCs w:val="24"/>
           <w:lang w:val="en-GB"/>
@@ -75,24 +81,128 @@
     </w:p>
     <w:p>
       <w:pPr>
-        <w:rPr>
-          <w:lang w:val="en-GB"/>
-        </w:rPr>
-      </w:pPr>
-      <w:r>
-        <w:rPr>
-          <w:lang w:val="en-GB"/>
-        </w:rPr>
-        <w:t>In this phase of the project we were supposed to complete the server part of the project, meaning data model part, tests of one particular module and security of the application.</w:t>
+        <w:jc w:val="both"/>
+        <w:rPr>
+          <w:lang w:val="en-GB"/>
+        </w:rPr>
+      </w:pPr>
+      <w:r>
+        <w:rPr>
+          <w:lang w:val="en-GB"/>
+        </w:rPr>
+        <w:t>For the second phase of this project,</w:t>
+      </w:r>
+      <w:r>
+        <w:rPr>
+          <w:lang w:val="en-GB"/>
+        </w:rPr>
+        <w:t xml:space="preserve"> we </w:t>
+      </w:r>
+      <w:r>
+        <w:rPr>
+          <w:lang w:val="en-GB"/>
+        </w:rPr>
+        <w:t>were</w:t>
+      </w:r>
+      <w:r>
+        <w:rPr>
+          <w:lang w:val="en-GB"/>
+        </w:rPr>
+        <w:t xml:space="preserve"> supposed to complete the server part of the project</w:t>
+      </w:r>
+      <w:r>
+        <w:rPr>
+          <w:lang w:val="en-GB"/>
+        </w:rPr>
+        <w:t xml:space="preserve"> by replacing the fake </w:t>
+      </w:r>
+      <w:r>
+        <w:rPr>
+          <w:lang w:val="en-GB"/>
+        </w:rPr>
+        <w:t>data</w:t>
+      </w:r>
+      <w:r>
+        <w:rPr>
+          <w:lang w:val="en-GB"/>
+        </w:rPr>
+        <w:t xml:space="preserve"> being used with a persistent</w:t>
+      </w:r>
+      <w:r>
+        <w:rPr>
+          <w:lang w:val="en-GB"/>
+        </w:rPr>
+        <w:t xml:space="preserve"> data mode</w:t>
+      </w:r>
+      <w:r>
+        <w:rPr>
+          <w:lang w:val="en-GB"/>
+        </w:rPr>
+        <w:t>l</w:t>
+      </w:r>
+      <w:r>
+        <w:rPr>
+          <w:lang w:val="en-GB"/>
+        </w:rPr>
+        <w:t>, test</w:t>
+      </w:r>
+      <w:r>
+        <w:rPr>
+          <w:lang w:val="en-GB"/>
+        </w:rPr>
+        <w:t>ing</w:t>
+      </w:r>
+      <w:r>
+        <w:rPr>
+          <w:lang w:val="en-GB"/>
+        </w:rPr>
+        <w:t xml:space="preserve"> </w:t>
+      </w:r>
+      <w:r>
+        <w:rPr>
+          <w:lang w:val="en-GB"/>
+        </w:rPr>
+        <w:t xml:space="preserve">different layers of the application independently (Service and Controller layers) </w:t>
+      </w:r>
+      <w:r>
+        <w:rPr>
+          <w:lang w:val="en-GB"/>
+        </w:rPr>
+        <w:t xml:space="preserve">and </w:t>
+      </w:r>
+      <w:r>
+        <w:rPr>
+          <w:lang w:val="en-GB"/>
+        </w:rPr>
+        <w:t xml:space="preserve">adding a </w:t>
+      </w:r>
+      <w:r>
+        <w:rPr>
+          <w:lang w:val="en-GB"/>
+        </w:rPr>
+        <w:t xml:space="preserve">security </w:t>
+      </w:r>
+      <w:r>
+        <w:rPr>
+          <w:lang w:val="en-GB"/>
+        </w:rPr>
+        <w:t xml:space="preserve">layer to </w:t>
+      </w:r>
+      <w:r>
+        <w:rPr>
+          <w:lang w:val="en-GB"/>
+        </w:rPr>
+        <w:t>the application.</w:t>
       </w:r>
     </w:p>
     <w:p>
       <w:pPr>
-        <w:pStyle w:val="Akapitzlist"/>
+        <w:pStyle w:val="PargrafodaLista"/>
         <w:numPr>
           <w:ilvl w:val="0"/>
           <w:numId w:val="1"/>
         </w:numPr>
+        <w:jc w:val="both"/>
         <w:rPr>
           <w:lang w:val="en-GB"/>
         </w:rPr>
@@ -106,25 +216,124 @@
     </w:p>
     <w:p>
       <w:pPr>
-        <w:pStyle w:val="Akapitzlist"/>
-        <w:rPr>
-          <w:lang w:val="en-GB"/>
-        </w:rPr>
-      </w:pPr>
-      <w:r>
-        <w:rPr>
-          <w:lang w:val="en-GB"/>
-        </w:rPr>
-        <w:t>We implemented Spring Data JPA as a way to manage data in our project. Created Data Access Objects (DAOs), which are object representation of database content, modified services, so instead of returning fake data the methods actually perform their given tasks and changed the controllers. All the services are using corresponding repositories (which are implementing the spring data CRUD repository) to perform their tasks.</w:t>
+        <w:pStyle w:val="PargrafodaLista"/>
+        <w:jc w:val="both"/>
+        <w:rPr>
+          <w:u w:val="single"/>
+          <w:lang w:val="en-GB"/>
+        </w:rPr>
+      </w:pPr>
+      <w:r>
+        <w:rPr>
+          <w:lang w:val="en-GB"/>
+        </w:rPr>
+        <w:t xml:space="preserve">We implemented Spring Data JPA </w:t>
+      </w:r>
+      <w:r>
+        <w:rPr>
+          <w:lang w:val="en-GB"/>
+        </w:rPr>
+        <w:t>to</w:t>
+      </w:r>
+      <w:r>
+        <w:rPr>
+          <w:lang w:val="en-GB"/>
+        </w:rPr>
+        <w:t xml:space="preserve"> manage data in our project. </w:t>
+      </w:r>
+      <w:r>
+        <w:rPr>
+          <w:lang w:val="en-GB"/>
+        </w:rPr>
+        <w:t>After creating</w:t>
+      </w:r>
+      <w:r>
+        <w:rPr>
+          <w:lang w:val="en-GB"/>
+        </w:rPr>
+        <w:t xml:space="preserve"> Data Access Objects (DAOs), which are </w:t>
+      </w:r>
+      <w:r>
+        <w:rPr>
+          <w:lang w:val="en-GB"/>
+        </w:rPr>
+        <w:t xml:space="preserve">an </w:t>
+      </w:r>
+      <w:r>
+        <w:rPr>
+          <w:lang w:val="en-GB"/>
+        </w:rPr>
+        <w:t xml:space="preserve">object representation of </w:t>
+      </w:r>
+      <w:r>
+        <w:rPr>
+          <w:lang w:val="en-GB"/>
+        </w:rPr>
+        <w:t xml:space="preserve">the </w:t>
+      </w:r>
+      <w:r>
+        <w:rPr>
+          <w:lang w:val="en-GB"/>
+        </w:rPr>
+        <w:t>database content</w:t>
+      </w:r>
+      <w:r>
+        <w:rPr>
+          <w:lang w:val="en-GB"/>
+        </w:rPr>
+        <w:t>, we</w:t>
+      </w:r>
+      <w:r>
+        <w:rPr>
+          <w:lang w:val="en-GB"/>
+        </w:rPr>
+        <w:t xml:space="preserve"> </w:t>
+      </w:r>
+      <w:r>
+        <w:rPr>
+          <w:lang w:val="en-GB"/>
+        </w:rPr>
+        <w:t>changed the service layer of our application to perform the correct database queries using different S</w:t>
+      </w:r>
+      <w:r>
+        <w:rPr>
+          <w:lang w:val="en-GB"/>
+        </w:rPr>
+        <w:t xml:space="preserve">pring </w:t>
+      </w:r>
+      <w:r>
+        <w:rPr>
+          <w:lang w:val="en-GB"/>
+        </w:rPr>
+        <w:t>D</w:t>
+      </w:r>
+      <w:r>
+        <w:rPr>
+          <w:lang w:val="en-GB"/>
+        </w:rPr>
+        <w:t>ata CRUD repositor</w:t>
+      </w:r>
+      <w:r>
+        <w:rPr>
+          <w:lang w:val="en-GB"/>
+        </w:rPr>
+        <w:t xml:space="preserve">ies </w:t>
+      </w:r>
+      <w:r>
+        <w:rPr>
+          <w:lang w:val="en-GB"/>
+        </w:rPr>
+        <w:t xml:space="preserve">instead of returning fake data. </w:t>
       </w:r>
     </w:p>
     <w:p>
       <w:pPr>
-        <w:pStyle w:val="Akapitzlist"/>
+        <w:pStyle w:val="PargrafodaLista"/>
         <w:numPr>
           <w:ilvl w:val="0"/>
           <w:numId w:val="1"/>
         </w:numPr>
+        <w:jc w:val="both"/>
         <w:rPr>
           <w:lang w:val="en-GB"/>
         </w:rPr>
@@ -138,25 +347,81 @@
     </w:p>
     <w:p>
       <w:pPr>
-        <w:pStyle w:val="Akapitzlist"/>
-        <w:rPr>
-          <w:lang w:val="en-GB"/>
-        </w:rPr>
-      </w:pPr>
-      <w:r>
-        <w:rPr>
-          <w:lang w:val="en-GB"/>
-        </w:rPr>
-        <w:t xml:space="preserve">We decided to test the Grant Call part of our project (the service and the controller), because it’s quite extensive and allows us to check many other parts related to it. </w:t>
+        <w:pStyle w:val="PargrafodaLista"/>
+        <w:jc w:val="both"/>
+        <w:rPr>
+          <w:lang w:val="en-GB"/>
+        </w:rPr>
+      </w:pPr>
+      <w:r>
+        <w:rPr>
+          <w:lang w:val="en-GB"/>
+        </w:rPr>
+        <w:t>We decided to test the Grant Call service and controller</w:t>
+      </w:r>
+      <w:r>
+        <w:rPr>
+          <w:lang w:val="en-GB"/>
+        </w:rPr>
+        <w:t xml:space="preserve">. We chose to test this entity since it represents a main resource and </w:t>
+      </w:r>
+      <w:r>
+        <w:rPr>
+          <w:lang w:val="en-GB"/>
+        </w:rPr>
+        <w:t>also depends on</w:t>
+      </w:r>
+      <w:r>
+        <w:rPr>
+          <w:lang w:val="en-GB"/>
+        </w:rPr>
+        <w:t xml:space="preserve"> multiple other resources, like sponsors, institutions, </w:t>
+      </w:r>
+      <w:r>
+        <w:rPr>
+          <w:lang w:val="en-GB"/>
+        </w:rPr>
+        <w:t>reviewers</w:t>
+      </w:r>
+      <w:r>
+        <w:rPr>
+          <w:lang w:val="en-GB"/>
+        </w:rPr>
+        <w:t xml:space="preserve">, students, applications, and data items. All operations possible on Grant Call service were thoroughly tested, as well as some basic operations on the resources </w:t>
+      </w:r>
+      <w:r>
+        <w:rPr>
+          <w:lang w:val="en-GB"/>
+        </w:rPr>
+        <w:t>G</w:t>
+      </w:r>
+      <w:r>
+        <w:rPr>
+          <w:lang w:val="en-GB"/>
+        </w:rPr>
+        <w:t xml:space="preserve">rant </w:t>
+      </w:r>
+      <w:r>
+        <w:rPr>
+          <w:lang w:val="en-GB"/>
+        </w:rPr>
+        <w:t>C</w:t>
+      </w:r>
+      <w:r>
+        <w:rPr>
+          <w:lang w:val="en-GB"/>
+        </w:rPr>
+        <w:t xml:space="preserve">alls depend on. Furthermore, all operations on Grant Call controller were also tested. All tests have been passed as of the date of the delivery. </w:t>
       </w:r>
     </w:p>
     <w:p>
       <w:pPr>
-        <w:pStyle w:val="Akapitzlist"/>
+        <w:pStyle w:val="PargrafodaLista"/>
         <w:numPr>
           <w:ilvl w:val="0"/>
           <w:numId w:val="1"/>
         </w:numPr>
+        <w:jc w:val="both"/>
         <w:rPr>
           <w:lang w:val="en-GB"/>
         </w:rPr>
@@ -170,16 +435,24 @@
     </w:p>
     <w:p>
       <w:pPr>
-        <w:pStyle w:val="Akapitzlist"/>
-        <w:rPr>
-          <w:lang w:val="en-GB"/>
-        </w:rPr>
-      </w:pPr>
-      <w:r>
-        <w:rPr>
-          <w:lang w:val="en-GB"/>
-        </w:rPr>
-        <w:t xml:space="preserve">In the security part we implemented </w:t>
+        <w:pStyle w:val="PargrafodaLista"/>
+        <w:jc w:val="both"/>
+        <w:rPr>
+          <w:u w:val="single"/>
+          <w:lang w:val="en-GB"/>
+        </w:rPr>
+      </w:pPr>
+      <w:r>
+        <w:rPr>
+          <w:lang w:val="en-GB"/>
+        </w:rPr>
+        <w:t>Regarding the security layer,</w:t>
+      </w:r>
+      <w:r>
+        <w:rPr>
+          <w:lang w:val="en-GB"/>
+        </w:rPr>
+        <w:t xml:space="preserve"> we implemented </w:t>
       </w:r>
       <w:r>
         <w:rPr>
@@ -191,7 +464,31 @@
         <w:rPr>
           <w:lang w:val="en-GB"/>
         </w:rPr>
-        <w:t>, so both authorization and authentication part (without token authentication). We had to load the spring security dependencies into our pom.xml file and create some additional files/classes to implement it. Some of them being config.SecurityConfig.kt (containing configuration of the security), config.</w:t>
+        <w:t>, so both authorization and authentication</w:t>
+      </w:r>
+      <w:r>
+        <w:rPr>
+          <w:lang w:val="en-GB"/>
+        </w:rPr>
+        <w:t xml:space="preserve"> </w:t>
+      </w:r>
+      <w:r>
+        <w:rPr>
+          <w:lang w:val="en-GB"/>
+        </w:rPr>
+        <w:t>(without token authentication</w:t>
+      </w:r>
+      <w:r>
+        <w:rPr>
+          <w:lang w:val="en-GB"/>
+        </w:rPr>
+        <w:t xml:space="preserve"> and session control</w:t>
+      </w:r>
+      <w:r>
+        <w:rPr>
+          <w:lang w:val="en-GB"/>
+        </w:rPr>
+        <w:t>). We had to load the spring security dependencies into our pom.xml file and create some additional files/classes to implement it. Some of them being config.SecurityConfig.kt (containing configuration of the security), config.</w:t>
       </w:r>
       <w:r>
         <w:rPr>
@@ -208,8 +505,10 @@
     </w:p>
     <w:p>
       <w:pPr>
-        <w:pStyle w:val="Podtytu"/>
-        <w:rPr>
+        <w:pStyle w:val="Subttulo"/>
+        <w:rPr>
+          <w:b/>
+          <w:bCs/>
           <w:sz w:val="24"/>
           <w:szCs w:val="24"/>
           <w:lang w:val="en-GB"/>
@@ -217,16 +516,38 @@
       </w:pPr>
       <w:r>
         <w:rPr>
+          <w:b/>
+          <w:bCs/>
           <w:sz w:val="24"/>
           <w:szCs w:val="24"/>
           <w:lang w:val="en-GB"/>
         </w:rPr>
-        <w:t>What we haven’t implemented, but wish we did</w:t>
+        <w:t xml:space="preserve">What we </w:t>
+      </w:r>
+      <w:r>
+        <w:rPr>
+          <w:b/>
+          <w:bCs/>
+          <w:sz w:val="24"/>
+          <w:szCs w:val="24"/>
+          <w:lang w:val="en-GB"/>
+        </w:rPr>
+        <w:t>have not</w:t>
+      </w:r>
+      <w:r>
+        <w:rPr>
+          <w:b/>
+          <w:bCs/>
+          <w:sz w:val="24"/>
+          <w:szCs w:val="24"/>
+          <w:lang w:val="en-GB"/>
+        </w:rPr>
+        <w:t xml:space="preserve"> implemented, but wish we did</w:t>
       </w:r>
     </w:p>
     <w:p>
       <w:pPr>
-        <w:pStyle w:val="Akapitzlist"/>
+        <w:pStyle w:val="PargrafodaLista"/>
         <w:numPr>
           <w:ilvl w:val="0"/>
           <w:numId w:val="2"/>
@@ -239,7 +560,31 @@
         <w:rPr>
           <w:lang w:val="en-GB"/>
         </w:rPr>
-        <w:t xml:space="preserve">We didn’t do the Bitbucket Pipelines configuration, to automatically test </w:t>
+        <w:t xml:space="preserve">We </w:t>
+      </w:r>
+      <w:r>
+        <w:rPr>
+          <w:lang w:val="en-GB"/>
+        </w:rPr>
+        <w:t>did not implement</w:t>
+      </w:r>
+      <w:r>
+        <w:rPr>
+          <w:lang w:val="en-GB"/>
+        </w:rPr>
+        <w:t xml:space="preserve"> Bitbucket Pipelines configuration</w:t>
+      </w:r>
+      <w:r>
+        <w:rPr>
+          <w:lang w:val="en-GB"/>
+        </w:rPr>
+        <w:t xml:space="preserve"> for this project phase</w:t>
+      </w:r>
+      <w:r>
+        <w:rPr>
+          <w:lang w:val="en-GB"/>
+        </w:rPr>
+        <w:t xml:space="preserve">, to automatically test </w:t>
       </w:r>
       <w:r>
         <w:rPr>
@@ -263,12 +608,24 @@
         <w:rPr>
           <w:lang w:val="en-GB"/>
         </w:rPr>
-        <w:t xml:space="preserve">, due to lack of time. </w:t>
+        <w:t>.</w:t>
+      </w:r>
+      <w:r>
+        <w:rPr>
+          <w:lang w:val="en-GB"/>
+        </w:rPr>
+        <w:t xml:space="preserve"> We hope we can implement it soon.</w:t>
+      </w:r>
+      <w:r>
+        <w:rPr>
+          <w:lang w:val="en-GB"/>
+        </w:rPr>
+        <w:t xml:space="preserve"> </w:t>
       </w:r>
     </w:p>
     <w:p>
       <w:pPr>
-        <w:pStyle w:val="Akapitzlist"/>
+        <w:pStyle w:val="PargrafodaLista"/>
         <w:numPr>
           <w:ilvl w:val="0"/>
           <w:numId w:val="2"/>
@@ -277,6 +634,12 @@
           <w:lang w:val="en-GB"/>
         </w:rPr>
       </w:pPr>
+      <w:r>
+        <w:rPr>
+          <w:lang w:val="en-GB"/>
+        </w:rPr>
+        <w:t>When we first designed the application, we decided to add CRUD methods to most resources as a basic set of operations that could be done. As the project evolved, we realized some CRUD operations do not make sense in the final product, like editing Grant Calls or Data Items Requirements for Grant Calls, since, for instance, some students might have already submitted a grant application with a certain set of data items, that would now become outdated. We did not remove all unnecessary methods for now, but we intend to during the next phase, since some of them might even ultimately compromise the application.</w:t>
+      </w:r>
     </w:p>
     <w:sectPr>
       <w:pgSz w:w="11906" w:h="16838"/>
@@ -893,17 +1256,17 @@
     <w:lsdException w:name="Unresolved Mention" w:semiHidden="1" w:unhideWhenUsed="1"/>
     <w:lsdException w:name="Smart Link" w:semiHidden="1" w:unhideWhenUsed="1"/>
   </w:latentStyles>
-  <w:style w:type="paragraph" w:default="1" w:styleId="Normalny">
+  <w:style w:type="paragraph" w:default="1" w:styleId="Normal">
     <w:name w:val="Normal"/>
     <w:qFormat/>
   </w:style>
-  <w:style w:type="character" w:default="1" w:styleId="Domylnaczcionkaakapitu">
+  <w:style w:type="character" w:default="1" w:styleId="Tipodeletrapredefinidodopargrafo">
     <w:name w:val="Default Paragraph Font"/>
     <w:uiPriority w:val="1"/>
     <w:semiHidden/>
     <w:unhideWhenUsed/>
   </w:style>
-  <w:style w:type="table" w:default="1" w:styleId="Standardowy">
+  <w:style w:type="table" w:default="1" w:styleId="Tabelanormal">
     <w:name w:val="Normal Table"/>
     <w:uiPriority w:val="99"/>
     <w:semiHidden/>
@@ -918,17 +1281,17 @@
       </w:tblCellMar>
     </w:tblPr>
   </w:style>
-  <w:style w:type="numbering" w:default="1" w:styleId="Bezlisty">
+  <w:style w:type="numbering" w:default="1" w:styleId="Semlista">
     <w:name w:val="No List"/>
     <w:uiPriority w:val="99"/>
     <w:semiHidden/>
     <w:unhideWhenUsed/>
   </w:style>
-  <w:style w:type="paragraph" w:styleId="Tytu">
+  <w:style w:type="paragraph" w:styleId="Ttulo">
     <w:name w:val="Title"/>
-    <w:basedOn w:val="Normalny"/>
-    <w:next w:val="Normalny"/>
-    <w:link w:val="TytuZnak"/>
+    <w:basedOn w:val="Normal"/>
+    <w:next w:val="Normal"/>
+    <w:link w:val="TtuloCarter"/>
     <w:uiPriority w:val="10"/>
     <w:qFormat/>
     <w:rsid w:val="00783228"/>
@@ -944,10 +1307,10 @@
       <w:szCs w:val="56"/>
     </w:rPr>
   </w:style>
-  <w:style w:type="character" w:customStyle="1" w:styleId="TytuZnak">
-    <w:name w:val="Tytuł Znak"/>
-    <w:basedOn w:val="Domylnaczcionkaakapitu"/>
-    <w:link w:val="Tytu"/>
+  <w:style w:type="character" w:customStyle="1" w:styleId="TtuloCarter">
+    <w:name w:val="Título Caráter"/>
+    <w:basedOn w:val="Tipodeletrapredefinidodopargrafo"/>
+    <w:link w:val="Ttulo"/>
     <w:uiPriority w:val="10"/>
     <w:rsid w:val="00783228"/>
     <w:rPr>
@@ -958,11 +1321,11 @@
       <w:szCs w:val="56"/>
     </w:rPr>
   </w:style>
-  <w:style w:type="paragraph" w:styleId="Podtytu">
+  <w:style w:type="paragraph" w:styleId="Subttulo">
     <w:name w:val="Subtitle"/>
-    <w:basedOn w:val="Normalny"/>
-    <w:next w:val="Normalny"/>
-    <w:link w:val="PodtytuZnak"/>
+    <w:basedOn w:val="Normal"/>
+    <w:next w:val="Normal"/>
+    <w:link w:val="SubttuloCarter"/>
     <w:uiPriority w:val="11"/>
     <w:qFormat/>
     <w:rsid w:val="00783228"/>
@@ -977,10 +1340,10 @@
       <w:spacing w:val="15"/>
     </w:rPr>
   </w:style>
-  <w:style w:type="character" w:customStyle="1" w:styleId="PodtytuZnak">
-    <w:name w:val="Podtytuł Znak"/>
-    <w:basedOn w:val="Domylnaczcionkaakapitu"/>
-    <w:link w:val="Podtytu"/>
+  <w:style w:type="character" w:customStyle="1" w:styleId="SubttuloCarter">
+    <w:name w:val="Subtítulo Caráter"/>
+    <w:basedOn w:val="Tipodeletrapredefinidodopargrafo"/>
+    <w:link w:val="Subttulo"/>
     <w:uiPriority w:val="11"/>
     <w:rsid w:val="00783228"/>
     <w:rPr>
@@ -989,9 +1352,9 @@
       <w:spacing w:val="15"/>
     </w:rPr>
   </w:style>
-  <w:style w:type="paragraph" w:styleId="Akapitzlist">
+  <w:style w:type="paragraph" w:styleId="PargrafodaLista">
     <w:name w:val="List Paragraph"/>
-    <w:basedOn w:val="Normalny"/>
+    <w:basedOn w:val="Normal"/>
     <w:uiPriority w:val="34"/>
     <w:qFormat/>
     <w:rsid w:val="002F7FA1"/>

</xml_diff>